<commit_message>
se añade parrafo del lobo
</commit_message>
<xml_diff>
--- a/caperucita.docx
+++ b/caperucita.docx
@@ -17,7 +17,28 @@
       <w:r>
         <w:t xml:space="preserve"> del camino</w:t>
       </w:r>
+      <w:r>
+        <w:t xml:space="preserve"> en el bosque se encontró con un leñador el cual le dijo que si la acompañaba pero ella le dijo que no que estaba muy cerca a la casa de la abuela</w:t>
+      </w:r>
     </w:p>
+    <w:p>
+      <w:r>
+        <w:t xml:space="preserve">De repente apareció el lobo feroz que quería comerse a caperucita </w:t>
+      </w:r>
+      <w:r>
+        <w:t xml:space="preserve">y se le acerco para decirle que si la podía </w:t>
+      </w:r>
+      <w:proofErr w:type="spellStart"/>
+      <w:r>
+        <w:t>acimpañar</w:t>
+      </w:r>
+      <w:proofErr w:type="spellEnd"/>
+      <w:r>
+        <w:t xml:space="preserve"> </w:t>
+      </w:r>
+    </w:p>
+    <w:p/>
+    <w:p/>
     <w:p>
       <w:r>
         <w:t xml:space="preserve"> </w:t>

</xml_diff>

<commit_message>
se añade parrafo del encuentro de caperucita con el lobo
</commit_message>
<xml_diff>
--- a/caperucita.docx
+++ b/caperucita.docx
@@ -35,6 +35,27 @@
       <w:proofErr w:type="spellEnd"/>
       <w:r>
         <w:t xml:space="preserve"> </w:t>
+      </w:r>
+    </w:p>
+    <w:p>
+      <w:r>
+        <w:t xml:space="preserve"> Pero caperucita que era tan astuta pensó en lo que le había dicho el leñador  y le dijo que no quería compañía que ella llegaba sola a la casa el lobo que era tan astuto  quería </w:t>
+      </w:r>
+      <w:proofErr w:type="spellStart"/>
+      <w:r>
+        <w:t>comercela</w:t>
+      </w:r>
+      <w:proofErr w:type="spellEnd"/>
+      <w:r>
+        <w:t xml:space="preserve"> pero de repente apareció el leñador y le hizo un disparo al aire  el lobo salió despavorido y con el rabo entre </w:t>
+      </w:r>
+      <w:proofErr w:type="spellStart"/>
+      <w:r>
+        <w:t>ñlas</w:t>
+      </w:r>
+      <w:proofErr w:type="spellEnd"/>
+      <w:r>
+        <w:t xml:space="preserve"> piernas.</w:t>
       </w:r>
     </w:p>
     <w:p/>

</xml_diff>

<commit_message>
se añade imagen y se cambia parafo
</commit_message>
<xml_diff>
--- a/caperucita.docx
+++ b/caperucita.docx
@@ -47,17 +47,64 @@
       </w:r>
       <w:proofErr w:type="spellEnd"/>
       <w:r>
-        <w:t xml:space="preserve"> pero de repente apareció el leñador y le hizo un disparo al aire  el lobo salió despavorido y con el rabo entre </w:t>
+        <w:t xml:space="preserve"> pero de repente apareció el l</w:t>
+      </w:r>
+      <w:r>
+        <w:t xml:space="preserve">eñador y se acerco a la niña para mirar con quien estaba hablando pero se dio </w:t>
       </w:r>
       <w:proofErr w:type="spellStart"/>
       <w:r>
-        <w:t>ñlas</w:t>
+        <w:t>cuneta</w:t>
       </w:r>
       <w:proofErr w:type="spellEnd"/>
       <w:r>
-        <w:t xml:space="preserve"> piernas.</w:t>
+        <w:t xml:space="preserve"> de que era el lobo disfrazado de anciana de inmediato el lobo salió corriendo con el rabo entre las piernas </w:t>
       </w:r>
     </w:p>
+    <w:p>
+      <w:r>
+        <w:rPr>
+          <w:noProof/>
+          <w:lang w:eastAsia="es-MX"/>
+        </w:rPr>
+        <w:drawing>
+          <wp:inline distT="0" distB="0" distL="0" distR="0">
+            <wp:extent cx="1895238" cy="2419048"/>
+            <wp:effectExtent l="19050" t="0" r="0" b="0"/>
+            <wp:docPr id="1" name="0 Imagen" descr="GATO1.bmp"/>
+            <wp:cNvGraphicFramePr>
+              <a:graphicFrameLocks xmlns:a="http://schemas.openxmlformats.org/drawingml/2006/main" noChangeAspect="1"/>
+            </wp:cNvGraphicFramePr>
+            <a:graphic xmlns:a="http://schemas.openxmlformats.org/drawingml/2006/main">
+              <a:graphicData uri="http://schemas.openxmlformats.org/drawingml/2006/picture">
+                <pic:pic xmlns:pic="http://schemas.openxmlformats.org/drawingml/2006/picture">
+                  <pic:nvPicPr>
+                    <pic:cNvPr id="0" name="GATO1.bmp"/>
+                    <pic:cNvPicPr/>
+                  </pic:nvPicPr>
+                  <pic:blipFill>
+                    <a:blip r:embed="rId4"/>
+                    <a:stretch>
+                      <a:fillRect/>
+                    </a:stretch>
+                  </pic:blipFill>
+                  <pic:spPr>
+                    <a:xfrm>
+                      <a:off x="0" y="0"/>
+                      <a:ext cx="1895238" cy="2419048"/>
+                    </a:xfrm>
+                    <a:prstGeom prst="rect">
+                      <a:avLst/>
+                    </a:prstGeom>
+                  </pic:spPr>
+                </pic:pic>
+              </a:graphicData>
+            </a:graphic>
+          </wp:inline>
+        </w:drawing>
+      </w:r>
+    </w:p>
+    <w:p/>
     <w:p/>
     <w:p/>
     <w:p>
@@ -265,6 +312,36 @@
     <w:semiHidden/>
     <w:unhideWhenUsed/>
   </w:style>
+  <w:style w:type="paragraph" w:styleId="Textodeglobo">
+    <w:name w:val="Balloon Text"/>
+    <w:basedOn w:val="Normal"/>
+    <w:link w:val="TextodegloboCar"/>
+    <w:uiPriority w:val="99"/>
+    <w:semiHidden/>
+    <w:unhideWhenUsed/>
+    <w:rsid w:val="00710163"/>
+    <w:pPr>
+      <w:spacing w:after="0" w:line="240" w:lineRule="auto"/>
+    </w:pPr>
+    <w:rPr>
+      <w:rFonts w:ascii="Tahoma" w:hAnsi="Tahoma" w:cs="Tahoma"/>
+      <w:sz w:val="16"/>
+      <w:szCs w:val="16"/>
+    </w:rPr>
+  </w:style>
+  <w:style w:type="character" w:customStyle="1" w:styleId="TextodegloboCar">
+    <w:name w:val="Texto de globo Car"/>
+    <w:basedOn w:val="Fuentedeprrafopredeter"/>
+    <w:link w:val="Textodeglobo"/>
+    <w:uiPriority w:val="99"/>
+    <w:semiHidden/>
+    <w:rsid w:val="00710163"/>
+    <w:rPr>
+      <w:rFonts w:ascii="Tahoma" w:hAnsi="Tahoma" w:cs="Tahoma"/>
+      <w:sz w:val="16"/>
+      <w:szCs w:val="16"/>
+    </w:rPr>
+  </w:style>
 </w:styles>
 </file>
 

</xml_diff>

<commit_message>
el lobo se como a la abuela
</commit_message>
<xml_diff>
--- a/caperucita.docx
+++ b/caperucita.docx
@@ -102,6 +102,24 @@
             </a:graphic>
           </wp:inline>
         </w:drawing>
+      </w:r>
+    </w:p>
+    <w:p>
+      <w:proofErr w:type="gramStart"/>
+      <w:r>
+        <w:t>caperucita</w:t>
+      </w:r>
+      <w:proofErr w:type="gramEnd"/>
+      <w:r>
+        <w:t xml:space="preserve"> siguió su camino contenta  llevando su canasto de manzanas no </w:t>
+      </w:r>
+      <w:proofErr w:type="spellStart"/>
+      <w:r>
+        <w:t>sabia</w:t>
+      </w:r>
+      <w:proofErr w:type="spellEnd"/>
+      <w:r>
+        <w:t xml:space="preserve"> que el malvado lobo ya se había comido a la abuelita y se había puesto el traje de la abuela para que cuando llegara caperucita no lo reconociera </w:t>
       </w:r>
     </w:p>
     <w:p/>

</xml_diff>